<commit_message>
feat: keywords in rec message
</commit_message>
<xml_diff>
--- a/papers/alt-ed-gender/preprint-submission-packages/sea-2021/recruitment-message.docx
+++ b/papers/alt-ed-gender/preprint-submission-packages/sea-2021/recruitment-message.docx
@@ -86,6 +86,20 @@
       </w:r>
     </w:p>
     <w:p>
+      <w:r>
+        <w:rPr>
+          <w:b/>
+          <w:bCs/>
+        </w:rPr>
+        <w:t>Amazon Mechanical Turk Keywords:</w:t>
+      </w:r>
+    </w:p>
+    <w:p>
+      <w:r>
+        <w:t>survey, demographics, education, programming, personality</w:t>
+      </w:r>
+    </w:p>
+    <w:p>
       <w:pPr>
         <w:rPr>
           <w:b/>
@@ -120,6 +134,7 @@
         <w:t>Make sure to leave this window open as you complete the survey. When you are finished, you will return to this page to paste the code into the box.</w:t>
       </w:r>
     </w:p>
+    <w:p/>
     <w:p>
       <w:r>
         <w:t>To access the survey, click the button which says “I agree” at the bottom of the informed consent document below:</w:t>

</xml_diff>